<commit_message>
Add P03. Aquarium Adventure
</commit_message>
<xml_diff>
--- a/Exams/01_C# Advanced Retake Exam - 13 August 2019/02. Seashell Treasure_Problem_Description.docx
+++ b/Exams/01_C# Advanced Retake Exam - 13 August 2019/02. Seashell Treasure_Problem_Description.docx
@@ -13,8 +13,6 @@
           <w:szCs w:val="40"/>
         </w:rPr>
       </w:pPr>
-      <w:bookmarkStart w:id="0" w:name="_GoBack"/>
-      <w:bookmarkEnd w:id="0"/>
       <w:r>
         <w:rPr>
           <w:rFonts w:eastAsiaTheme="majorEastAsia" w:cstheme="majorBidi"/>
@@ -56,7 +54,7 @@
             <v:path o:extrusionok="f" gradientshapeok="t" o:connecttype="rect"/>
             <o:lock v:ext="edit" aspectratio="t"/>
           </v:shapetype>
-          <v:shape id="_x0000_i1025" type="#_x0000_t75" style="width:120pt;height:120pt">
+          <v:shape id="_x0000_i1025" type="#_x0000_t75" style="width:120.2pt;height:120.2pt">
             <v:imagedata r:id="rId8" o:title="seashells"/>
           </v:shape>
         </w:pict>
@@ -1417,8 +1415,8 @@
       </w:tblPr>
       <w:tblGrid>
         <w:gridCol w:w="2268"/>
-        <w:gridCol w:w="2845"/>
-        <w:gridCol w:w="5307"/>
+        <w:gridCol w:w="5832"/>
+        <w:gridCol w:w="2320"/>
       </w:tblGrid>
       <w:tr>
         <w:trPr>
@@ -1457,7 +1455,7 @@
         </w:tc>
         <w:tc>
           <w:tcPr>
-            <w:tcW w:w="2845" w:type="dxa"/>
+            <w:tcW w:w="5832" w:type="dxa"/>
             <w:tcBorders>
               <w:top w:val="single" w:sz="4" w:space="0" w:color="auto"/>
               <w:left w:val="single" w:sz="4" w:space="0" w:color="auto"/>
@@ -1488,7 +1486,7 @@
         </w:tc>
         <w:tc>
           <w:tcPr>
-            <w:tcW w:w="5307" w:type="dxa"/>
+            <w:tcW w:w="2320" w:type="dxa"/>
             <w:tcBorders>
               <w:top w:val="single" w:sz="4" w:space="0" w:color="auto"/>
               <w:left w:val="single" w:sz="4" w:space="0" w:color="auto"/>
@@ -1543,6 +1541,7 @@
                 <w:b w:val="0"/>
               </w:rPr>
             </w:pPr>
+            <w:bookmarkStart w:id="0" w:name="_GoBack"/>
             <w:r>
               <w:rPr>
                 <w:rStyle w:val="Strong"/>
@@ -1804,6 +1803,7 @@
               <w:t>Sunset</w:t>
             </w:r>
           </w:p>
+          <w:bookmarkEnd w:id="0"/>
           <w:p>
             <w:pPr>
               <w:spacing w:line="240" w:lineRule="auto"/>
@@ -1816,7 +1816,7 @@
         </w:tc>
         <w:tc>
           <w:tcPr>
-            <w:tcW w:w="2845" w:type="dxa"/>
+            <w:tcW w:w="5832" w:type="dxa"/>
             <w:tcBorders>
               <w:top w:val="single" w:sz="4" w:space="0" w:color="auto"/>
               <w:left w:val="single" w:sz="4" w:space="0" w:color="auto"/>
@@ -1986,7 +1986,7 @@
         </w:tc>
         <w:tc>
           <w:tcPr>
-            <w:tcW w:w="5307" w:type="dxa"/>
+            <w:tcW w:w="2320" w:type="dxa"/>
             <w:tcBorders>
               <w:top w:val="single" w:sz="4" w:space="0" w:color="auto"/>
               <w:left w:val="single" w:sz="4" w:space="0" w:color="auto"/>
@@ -2226,7 +2226,14 @@
               <w:rPr>
                 <w:rFonts w:cstheme="minorHAnsi"/>
               </w:rPr>
-              <w:t xml:space="preserve">anything, because the coordinates are </w:t>
+              <w:t xml:space="preserve">anything, because the </w:t>
+            </w:r>
+            <w:r>
+              <w:rPr>
+                <w:rFonts w:cstheme="minorHAnsi"/>
+              </w:rPr>
+              <w:lastRenderedPageBreak/>
+              <w:t xml:space="preserve">coordinates are </w:t>
             </w:r>
             <w:r>
               <w:rPr>
@@ -2480,7 +2487,7 @@
         </w:tc>
         <w:tc>
           <w:tcPr>
-            <w:tcW w:w="2845" w:type="dxa"/>
+            <w:tcW w:w="5832" w:type="dxa"/>
             <w:tcBorders>
               <w:top w:val="single" w:sz="4" w:space="0" w:color="auto"/>
               <w:left w:val="single" w:sz="4" w:space="0" w:color="auto"/>
@@ -2587,7 +2594,7 @@
         </w:tc>
         <w:tc>
           <w:tcPr>
-            <w:tcW w:w="5307" w:type="dxa"/>
+            <w:tcW w:w="2320" w:type="dxa"/>
             <w:tcBorders>
               <w:top w:val="single" w:sz="4" w:space="0" w:color="auto"/>
               <w:left w:val="single" w:sz="4" w:space="0" w:color="auto"/>
@@ -2918,7 +2925,6 @@
     <w:r>
       <w:rPr>
         <w:noProof/>
-        <w:lang w:val="bg-BG" w:eastAsia="bg-BG"/>
       </w:rPr>
       <w:drawing>
         <wp:anchor distT="0" distB="0" distL="114300" distR="114300" simplePos="0" relativeHeight="251659264" behindDoc="0" locked="0" layoutInCell="1" allowOverlap="1" wp14:anchorId="65D56026" wp14:editId="45D6850B">
@@ -2987,7 +2993,6 @@
     <w:r>
       <w:rPr>
         <w:noProof/>
-        <w:lang w:val="bg-BG" w:eastAsia="bg-BG"/>
       </w:rPr>
       <mc:AlternateContent>
         <mc:Choice Requires="wps">
@@ -3050,7 +3055,7 @@
             </wp:anchor>
           </w:drawing>
         </mc:Choice>
-        <mc:Fallback xmlns:w16cid="http://schemas.microsoft.com/office/word/2016/wordml/cid" xmlns:am3d="http://schemas.microsoft.com/office/drawing/2017/model3d" xmlns:aink="http://schemas.microsoft.com/office/drawing/2016/ink" xmlns:cx8="http://schemas.microsoft.com/office/drawing/2016/5/14/chartex" xmlns:cx7="http://schemas.microsoft.com/office/drawing/2016/5/13/chartex" xmlns:cx6="http://schemas.microsoft.com/office/drawing/2016/5/12/chartex" xmlns:cx5="http://schemas.microsoft.com/office/drawing/2016/5/11/chartex" xmlns:cx4="http://schemas.microsoft.com/office/drawing/2016/5/10/chartex" xmlns:cx3="http://schemas.microsoft.com/office/drawing/2016/5/9/chartex" xmlns:cx2="http://schemas.microsoft.com/office/drawing/2015/10/21/chartex">
+        <mc:Fallback xmlns:cx2="http://schemas.microsoft.com/office/drawing/2015/10/21/chartex" xmlns:cx3="http://schemas.microsoft.com/office/drawing/2016/5/9/chartex" xmlns:cx4="http://schemas.microsoft.com/office/drawing/2016/5/10/chartex" xmlns:cx5="http://schemas.microsoft.com/office/drawing/2016/5/11/chartex" xmlns:cx6="http://schemas.microsoft.com/office/drawing/2016/5/12/chartex" xmlns:cx7="http://schemas.microsoft.com/office/drawing/2016/5/13/chartex" xmlns:cx8="http://schemas.microsoft.com/office/drawing/2016/5/14/chartex" xmlns:aink="http://schemas.microsoft.com/office/drawing/2016/ink" xmlns:am3d="http://schemas.microsoft.com/office/drawing/2017/model3d" xmlns:w16cid="http://schemas.microsoft.com/office/word/2016/wordml/cid">
           <w:pict>
             <v:line w14:anchorId="551EA531" id="Straight Connector 19" o:spid="_x0000_s1026" style="position:absolute;flip:y;z-index:251660288;visibility:visible;mso-wrap-style:square;mso-width-percent:0;mso-height-percent:0;mso-wrap-distance-left:9pt;mso-wrap-distance-top:0;mso-wrap-distance-right:9pt;mso-wrap-distance-bottom:0;mso-position-horizontal:absolute;mso-position-horizontal-relative:text;mso-position-vertical:absolute;mso-position-vertical-relative:text;mso-width-percent:0;mso-height-percent:0;mso-width-relative:page;mso-height-relative:page" from="-.1pt,5.2pt" to="520.7pt,5.2pt" o:gfxdata="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" strokecolor="#f37123" strokeweight="1pt">
               <v:stroke endcap="round"/>
@@ -3062,7 +3067,6 @@
     <w:r>
       <w:rPr>
         <w:noProof/>
-        <w:lang w:val="bg-BG" w:eastAsia="bg-BG"/>
       </w:rPr>
       <mc:AlternateContent>
         <mc:Choice Requires="wps">
@@ -3170,7 +3174,6 @@
                               <w:noProof/>
                               <w:sz w:val="20"/>
                               <w:szCs w:val="20"/>
-                              <w:lang w:val="bg-BG" w:eastAsia="bg-BG"/>
                             </w:rPr>
                             <w:drawing>
                               <wp:inline distT="0" distB="0" distL="0" distR="0" wp14:anchorId="78C76751" wp14:editId="14D38258">
@@ -3245,7 +3248,6 @@
                               <w:noProof/>
                               <w:sz w:val="20"/>
                               <w:szCs w:val="20"/>
-                              <w:lang w:val="bg-BG" w:eastAsia="bg-BG"/>
                             </w:rPr>
                             <w:drawing>
                               <wp:inline distT="0" distB="0" distL="0" distR="0" wp14:anchorId="113C1D73" wp14:editId="4A427016">
@@ -3312,7 +3314,6 @@
                               <w:noProof/>
                               <w:sz w:val="20"/>
                               <w:szCs w:val="20"/>
-                              <w:lang w:val="bg-BG" w:eastAsia="bg-BG"/>
                             </w:rPr>
                             <w:drawing>
                               <wp:inline distT="0" distB="0" distL="0" distR="0" wp14:anchorId="71D2D561" wp14:editId="4050DED4">
@@ -3364,7 +3365,6 @@
                               <w:noProof/>
                               <w:sz w:val="20"/>
                               <w:szCs w:val="20"/>
-                              <w:lang w:val="bg-BG" w:eastAsia="bg-BG"/>
                             </w:rPr>
                             <w:drawing>
                               <wp:inline distT="0" distB="0" distL="0" distR="0" wp14:anchorId="798136C4" wp14:editId="6D1EEF8B">
@@ -3416,7 +3416,6 @@
                               <w:noProof/>
                               <w:sz w:val="20"/>
                               <w:szCs w:val="20"/>
-                              <w:lang w:val="bg-BG" w:eastAsia="bg-BG"/>
                             </w:rPr>
                             <w:drawing>
                               <wp:inline distT="0" distB="0" distL="0" distR="0" wp14:anchorId="56D88887" wp14:editId="4BFA8593">
@@ -3468,7 +3467,6 @@
                               <w:noProof/>
                               <w:sz w:val="20"/>
                               <w:szCs w:val="20"/>
-                              <w:lang w:val="bg-BG" w:eastAsia="bg-BG"/>
                             </w:rPr>
                             <w:drawing>
                               <wp:inline distT="0" distB="0" distL="0" distR="0" wp14:anchorId="64E32CC5" wp14:editId="7A396FA2">
@@ -3535,7 +3533,6 @@
                               <w:noProof/>
                               <w:sz w:val="20"/>
                               <w:szCs w:val="20"/>
-                              <w:lang w:val="bg-BG" w:eastAsia="bg-BG"/>
                             </w:rPr>
                             <w:drawing>
                               <wp:inline distT="0" distB="0" distL="0" distR="0" wp14:anchorId="087C938A" wp14:editId="2E34C803">
@@ -3602,7 +3599,6 @@
                               <w:noProof/>
                               <w:sz w:val="20"/>
                               <w:szCs w:val="20"/>
-                              <w:lang w:val="bg-BG" w:eastAsia="bg-BG"/>
                             </w:rPr>
                             <w:drawing>
                               <wp:inline distT="0" distB="0" distL="0" distR="0" wp14:anchorId="39E9DB61" wp14:editId="5B91EC3B">
@@ -3669,7 +3665,6 @@
                               <w:noProof/>
                               <w:sz w:val="20"/>
                               <w:szCs w:val="20"/>
-                              <w:lang w:val="bg-BG" w:eastAsia="bg-BG"/>
                             </w:rPr>
                             <w:drawing>
                               <wp:inline distT="0" distB="0" distL="0" distR="0" wp14:anchorId="08208507" wp14:editId="629C1F1A">
@@ -4350,7 +4345,6 @@
     <w:r>
       <w:rPr>
         <w:noProof/>
-        <w:lang w:val="bg-BG" w:eastAsia="bg-BG"/>
       </w:rPr>
       <mc:AlternateContent>
         <mc:Choice Requires="wps">
@@ -4461,7 +4455,6 @@
     <w:r>
       <w:rPr>
         <w:noProof/>
-        <w:lang w:val="bg-BG" w:eastAsia="bg-BG"/>
       </w:rPr>
       <mc:AlternateContent>
         <mc:Choice Requires="wps">
@@ -4556,7 +4549,7 @@
                               <w:sz w:val="18"/>
                               <w:szCs w:val="18"/>
                             </w:rPr>
-                            <w:t>3</w:t>
+                            <w:t>1</w:t>
                           </w:r>
                           <w:r>
                             <w:rPr>
@@ -4681,7 +4674,7 @@
                         <w:sz w:val="18"/>
                         <w:szCs w:val="18"/>
                       </w:rPr>
-                      <w:t>3</w:t>
+                      <w:t>1</w:t>
                     </w:r>
                     <w:r>
                       <w:rPr>
@@ -9657,7 +9650,7 @@
 </file>
 
 <file path=customXml/itemProps1.xml><?xml version="1.0" encoding="utf-8"?>
-<ds:datastoreItem xmlns:ds="http://schemas.openxmlformats.org/officeDocument/2006/customXml" ds:itemID="{4540B836-9638-4BDA-B60F-69D3E7220B4E}">
+<ds:datastoreItem xmlns:ds="http://schemas.openxmlformats.org/officeDocument/2006/customXml" ds:itemID="{E2FE3D55-70C0-42C8-8C08-52A13266391E}">
   <ds:schemaRefs>
     <ds:schemaRef ds:uri="http://schemas.openxmlformats.org/officeDocument/2006/bibliography"/>
   </ds:schemaRefs>

</xml_diff>